<commit_message>
implementation of average loss incorporated
</commit_message>
<xml_diff>
--- a/src/hw2/hw_responses.docx
+++ b/src/hw2/hw_responses.docx
@@ -1653,21 +1653,7 @@
         <w:rPr>
           <w:rFonts w:eastAsiaTheme="minorEastAsia"/>
         </w:rPr>
-        <w:t xml:space="preserve">da=0 there will be </w:t>
-      </w:r>
-      <w:proofErr w:type="spellStart"/>
-      <w:r>
-        <w:rPr>
-          <w:rFonts w:eastAsiaTheme="minorEastAsia"/>
-        </w:rPr>
-        <w:t>overfitting</w:t>
-      </w:r>
-      <w:proofErr w:type="spellEnd"/>
-      <w:r>
-        <w:rPr>
-          <w:rFonts w:eastAsiaTheme="minorEastAsia"/>
-        </w:rPr>
-        <w:t xml:space="preserve"> and high error </w:t>
+        <w:t xml:space="preserve">da=0 there will be overfitting and high error </w:t>
       </w:r>
       <w:r>
         <w:rPr>
@@ -1726,15 +1712,7 @@
         </w:rPr>
       </w:pPr>
       <w:r>
-        <w:t xml:space="preserve"> </w:t>
-      </w:r>
-      <w:proofErr w:type="spellStart"/>
-      <w:r>
-        <w:t>i</w:t>
-      </w:r>
-      <w:proofErr w:type="spellEnd"/>
-      <w:r>
-        <w:t xml:space="preserve">) </w:t>
+        <w:t xml:space="preserve"> i) </w:t>
       </w:r>
     </w:p>
     <w:p>
@@ -2971,21 +2949,7 @@
         <w:rPr>
           <w:rFonts w:eastAsiaTheme="minorEastAsia"/>
         </w:rPr>
-        <w:t xml:space="preserve"> &lt;</w:t>
-      </w:r>
-      <w:proofErr w:type="spellStart"/>
-      <w:r>
-        <w:rPr>
-          <w:rFonts w:eastAsiaTheme="minorEastAsia"/>
-        </w:rPr>
-        <w:t>ie</w:t>
-      </w:r>
-      <w:proofErr w:type="spellEnd"/>
-      <w:r>
-        <w:rPr>
-          <w:rFonts w:eastAsiaTheme="minorEastAsia"/>
-        </w:rPr>
-        <w:t>. adding a penalty&gt;</w:t>
+        <w:t xml:space="preserve"> &lt;ie. adding a penalty&gt;</w:t>
       </w:r>
     </w:p>
     <w:p/>
@@ -3786,21 +3750,7 @@
         <w:rPr>
           <w:rFonts w:eastAsiaTheme="minorEastAsia"/>
         </w:rPr>
-        <w:t xml:space="preserve">     </w:t>
-      </w:r>
-      <w:proofErr w:type="spellStart"/>
-      <w:r>
-        <w:rPr>
-          <w:rFonts w:eastAsiaTheme="minorEastAsia"/>
-        </w:rPr>
-        <w:t>i</w:t>
-      </w:r>
-      <w:proofErr w:type="spellEnd"/>
-      <w:r>
-        <w:rPr>
-          <w:rFonts w:eastAsiaTheme="minorEastAsia"/>
-        </w:rPr>
-        <w:t xml:space="preserve">) </w:t>
+        <w:t xml:space="preserve">     i) </w:t>
       </w:r>
       <m:oMath>
         <m:sSub>
@@ -5333,6 +5283,20 @@
         </w:rPr>
         <w:t>[attached photos]</w:t>
       </w:r>
+    </w:p>
+    <w:p>
+      <w:pPr>
+        <w:rPr>
+          <w:rFonts w:eastAsiaTheme="minorEastAsia"/>
+        </w:rPr>
+      </w:pPr>
+    </w:p>
+    <w:p>
+      <w:pPr>
+        <w:rPr>
+          <w:rFonts w:eastAsiaTheme="minorEastAsia"/>
+        </w:rPr>
+      </w:pPr>
     </w:p>
     <w:p>
       <w:pPr>
@@ -5751,10 +5715,372 @@
         </w:rPr>
         <w:t xml:space="preserve"> – logistic regression.</w:t>
       </w:r>
+    </w:p>
+    <w:p>
+      <w:pPr>
+        <w:rPr>
+          <w:rFonts w:eastAsiaTheme="minorEastAsia"/>
+        </w:rPr>
+      </w:pPr>
+      <w:r>
+        <w:t xml:space="preserve">             </w:t>
+      </w:r>
+      <w:r>
+        <w:tab/>
+      </w:r>
+      <w:r>
+        <w:t xml:space="preserve">  </w:t>
+      </w:r>
+      <w:r>
+        <w:t xml:space="preserve"> </w:t>
+      </w:r>
+      <w:r>
+        <w:rPr>
+          <w:rFonts w:eastAsiaTheme="minorEastAsia"/>
+        </w:rPr>
+        <w:t xml:space="preserve"> </w:t>
+      </w:r>
+      <m:oMath>
+        <m:sSup>
+          <m:sSupPr>
+            <m:ctrlPr>
+              <w:rPr>
+                <w:rFonts w:ascii="Cambria Math" w:eastAsiaTheme="minorEastAsia" w:hAnsi="Cambria Math"/>
+                <w:b/>
+                <w:i/>
+              </w:rPr>
+            </m:ctrlPr>
+          </m:sSupPr>
+          <m:e>
+            <m:r>
+              <m:rPr>
+                <m:sty m:val="bi"/>
+              </m:rPr>
+              <w:rPr>
+                <w:rFonts w:ascii="Cambria Math" w:eastAsiaTheme="minorEastAsia" w:hAnsi="Cambria Math"/>
+              </w:rPr>
+              <m:t>w</m:t>
+            </m:r>
+          </m:e>
+          <m:sup>
+            <m:r>
+              <m:rPr>
+                <m:sty m:val="bi"/>
+              </m:rPr>
+              <w:rPr>
+                <w:rFonts w:ascii="Cambria Math" w:eastAsiaTheme="minorEastAsia" w:hAnsi="Cambria Math"/>
+              </w:rPr>
+              <m:t>t</m:t>
+            </m:r>
+          </m:sup>
+        </m:sSup>
+        <m:r>
+          <m:rPr>
+            <m:sty m:val="bi"/>
+          </m:rPr>
+          <w:rPr>
+            <w:rFonts w:ascii="Cambria Math" w:eastAsiaTheme="minorEastAsia" w:hAnsi="Cambria Math"/>
+          </w:rPr>
+          <m:t>→</m:t>
+        </m:r>
+        <m:sSup>
+          <m:sSupPr>
+            <m:ctrlPr>
+              <w:rPr>
+                <w:rFonts w:ascii="Cambria Math" w:eastAsiaTheme="minorEastAsia" w:hAnsi="Cambria Math"/>
+                <w:b/>
+                <w:i/>
+              </w:rPr>
+            </m:ctrlPr>
+          </m:sSupPr>
+          <m:e>
+            <m:r>
+              <m:rPr>
+                <m:sty m:val="bi"/>
+              </m:rPr>
+              <w:rPr>
+                <w:rFonts w:ascii="Cambria Math" w:eastAsiaTheme="minorEastAsia" w:hAnsi="Cambria Math"/>
+              </w:rPr>
+              <m:t>w</m:t>
+            </m:r>
+          </m:e>
+          <m:sup>
+            <m:r>
+              <m:rPr>
+                <m:sty m:val="bi"/>
+              </m:rPr>
+              <w:rPr>
+                <w:rFonts w:ascii="Cambria Math" w:eastAsiaTheme="minorEastAsia" w:hAnsi="Cambria Math"/>
+              </w:rPr>
+              <m:t>t-1</m:t>
+            </m:r>
+          </m:sup>
+        </m:sSup>
+        <m:r>
+          <m:rPr>
+            <m:sty m:val="bi"/>
+          </m:rPr>
+          <w:rPr>
+            <w:rFonts w:ascii="Cambria Math" w:eastAsiaTheme="minorEastAsia" w:hAnsi="Cambria Math"/>
+          </w:rPr>
+          <m:t>+</m:t>
+        </m:r>
+        <m:r>
+          <w:rPr>
+            <w:rFonts w:ascii="Cambria Math" w:eastAsiaTheme="minorEastAsia" w:hAnsi="Cambria Math"/>
+          </w:rPr>
+          <m:t>μ</m:t>
+        </m:r>
+        <m:r>
+          <w:rPr>
+            <w:rFonts w:ascii="Cambria Math" w:eastAsiaTheme="minorEastAsia" w:hAnsi="Cambria Math"/>
+          </w:rPr>
+          <m:t>*</m:t>
+        </m:r>
+        <m:r>
+          <w:rPr>
+            <w:rFonts w:ascii="Cambria Math" w:eastAsiaTheme="minorEastAsia" w:hAnsi="Cambria Math"/>
+          </w:rPr>
+          <m:t xml:space="preserve"> </m:t>
+        </m:r>
+        <m:r>
+          <w:rPr>
+            <w:rFonts w:ascii="Cambria Math" w:eastAsiaTheme="minorEastAsia" w:hAnsi="Cambria Math"/>
+          </w:rPr>
+          <m:t>-2</m:t>
+        </m:r>
+        <m:sSub>
+          <m:sSubPr>
+            <m:ctrlPr>
+              <w:rPr>
+                <w:rFonts w:ascii="Cambria Math" w:eastAsiaTheme="minorEastAsia" w:hAnsi="Cambria Math"/>
+                <w:i/>
+              </w:rPr>
+            </m:ctrlPr>
+          </m:sSubPr>
+          <m:e>
+            <m:r>
+              <w:rPr>
+                <w:rFonts w:ascii="Cambria Math" w:eastAsiaTheme="minorEastAsia" w:hAnsi="Cambria Math"/>
+              </w:rPr>
+              <m:t>x</m:t>
+            </m:r>
+          </m:e>
+          <m:sub>
+            <m:r>
+              <w:rPr>
+                <w:rFonts w:ascii="Cambria Math" w:eastAsiaTheme="minorEastAsia" w:hAnsi="Cambria Math"/>
+              </w:rPr>
+              <m:t>ij</m:t>
+            </m:r>
+          </m:sub>
+        </m:sSub>
+        <m:r>
+          <w:rPr>
+            <w:rFonts w:ascii="Cambria Math" w:eastAsiaTheme="minorEastAsia" w:hAnsi="Cambria Math"/>
+          </w:rPr>
+          <m:t>[</m:t>
+        </m:r>
+        <m:sSub>
+          <m:sSubPr>
+            <m:ctrlPr>
+              <w:rPr>
+                <w:rFonts w:ascii="Cambria Math" w:eastAsiaTheme="minorEastAsia" w:hAnsi="Cambria Math"/>
+                <w:i/>
+              </w:rPr>
+            </m:ctrlPr>
+          </m:sSubPr>
+          <m:e>
+            <m:r>
+              <w:rPr>
+                <w:rFonts w:ascii="Cambria Math" w:eastAsiaTheme="minorEastAsia" w:hAnsi="Cambria Math"/>
+              </w:rPr>
+              <m:t>y</m:t>
+            </m:r>
+          </m:e>
+          <m:sub>
+            <m:r>
+              <w:rPr>
+                <w:rFonts w:ascii="Cambria Math" w:eastAsiaTheme="minorEastAsia" w:hAnsi="Cambria Math"/>
+              </w:rPr>
+              <m:t>i</m:t>
+            </m:r>
+          </m:sub>
+        </m:sSub>
+        <m:r>
+          <w:rPr>
+            <w:rFonts w:ascii="Cambria Math" w:eastAsiaTheme="minorEastAsia" w:hAnsi="Cambria Math"/>
+          </w:rPr>
+          <m:t>-</m:t>
+        </m:r>
+        <m:sSup>
+          <m:sSupPr>
+            <m:ctrlPr>
+              <w:rPr>
+                <w:rFonts w:ascii="Cambria Math" w:eastAsiaTheme="minorEastAsia" w:hAnsi="Cambria Math"/>
+                <w:i/>
+              </w:rPr>
+            </m:ctrlPr>
+          </m:sSupPr>
+          <m:e>
+            <m:d>
+              <m:dPr>
+                <m:ctrlPr>
+                  <w:rPr>
+                    <w:rFonts w:ascii="Cambria Math" w:eastAsiaTheme="minorEastAsia" w:hAnsi="Cambria Math"/>
+                    <w:i/>
+                  </w:rPr>
+                </m:ctrlPr>
+              </m:dPr>
+              <m:e>
+                <m:sSup>
+                  <m:sSupPr>
+                    <m:ctrlPr>
+                      <w:rPr>
+                        <w:rFonts w:ascii="Cambria Math" w:eastAsiaTheme="minorEastAsia" w:hAnsi="Cambria Math"/>
+                        <w:i/>
+                      </w:rPr>
+                    </m:ctrlPr>
+                  </m:sSupPr>
+                  <m:e>
+                    <m:r>
+                      <m:rPr>
+                        <m:sty m:val="bi"/>
+                      </m:rPr>
+                      <w:rPr>
+                        <w:rFonts w:ascii="Cambria Math" w:eastAsiaTheme="minorEastAsia" w:hAnsi="Cambria Math"/>
+                      </w:rPr>
+                      <m:t>w</m:t>
+                    </m:r>
+                  </m:e>
+                  <m:sup>
+                    <m:r>
+                      <w:rPr>
+                        <w:rFonts w:ascii="Cambria Math" w:eastAsiaTheme="minorEastAsia" w:hAnsi="Cambria Math"/>
+                      </w:rPr>
+                      <m:t>t</m:t>
+                    </m:r>
+                    <m:r>
+                      <w:rPr>
+                        <w:rFonts w:ascii="Cambria Math" w:eastAsiaTheme="minorEastAsia" w:hAnsi="Cambria Math"/>
+                      </w:rPr>
+                      <m:t>-1</m:t>
+                    </m:r>
+                  </m:sup>
+                </m:sSup>
+              </m:e>
+            </m:d>
+          </m:e>
+          <m:sup>
+            <m:r>
+              <w:rPr>
+                <w:rFonts w:ascii="Cambria Math" w:eastAsiaTheme="minorEastAsia" w:hAnsi="Cambria Math"/>
+              </w:rPr>
+              <m:t>T</m:t>
+            </m:r>
+          </m:sup>
+        </m:sSup>
+        <m:r>
+          <w:rPr>
+            <w:rFonts w:ascii="Cambria Math" w:eastAsiaTheme="minorEastAsia" w:hAnsi="Cambria Math"/>
+          </w:rPr>
+          <m:t>*h</m:t>
+        </m:r>
+        <m:d>
+          <m:dPr>
+            <m:ctrlPr>
+              <w:rPr>
+                <w:rFonts w:ascii="Cambria Math" w:eastAsiaTheme="minorEastAsia" w:hAnsi="Cambria Math"/>
+                <w:i/>
+              </w:rPr>
+            </m:ctrlPr>
+          </m:dPr>
+          <m:e>
+            <m:sSup>
+              <m:sSupPr>
+                <m:ctrlPr>
+                  <w:rPr>
+                    <w:rFonts w:ascii="Cambria Math" w:eastAsiaTheme="minorEastAsia" w:hAnsi="Cambria Math"/>
+                    <w:b/>
+                    <w:i/>
+                  </w:rPr>
+                </m:ctrlPr>
+              </m:sSupPr>
+              <m:e>
+                <m:r>
+                  <m:rPr>
+                    <m:sty m:val="bi"/>
+                  </m:rPr>
+                  <w:rPr>
+                    <w:rFonts w:ascii="Cambria Math" w:eastAsiaTheme="minorEastAsia" w:hAnsi="Cambria Math"/>
+                  </w:rPr>
+                  <m:t>x</m:t>
+                </m:r>
+                <m:ctrlPr>
+                  <w:rPr>
+                    <w:rFonts w:ascii="Cambria Math" w:eastAsiaTheme="minorEastAsia" w:hAnsi="Cambria Math"/>
+                    <w:i/>
+                  </w:rPr>
+                </m:ctrlPr>
+              </m:e>
+              <m:sup>
+                <m:r>
+                  <m:rPr>
+                    <m:sty m:val="bi"/>
+                  </m:rPr>
+                  <w:rPr>
+                    <w:rFonts w:ascii="Cambria Math" w:eastAsiaTheme="minorEastAsia" w:hAnsi="Cambria Math"/>
+                  </w:rPr>
+                  <m:t>t</m:t>
+                </m:r>
+              </m:sup>
+            </m:sSup>
+            <m:ctrlPr>
+              <w:rPr>
+                <w:rFonts w:ascii="Cambria Math" w:eastAsiaTheme="minorEastAsia" w:hAnsi="Cambria Math"/>
+                <w:b/>
+                <w:i/>
+              </w:rPr>
+            </m:ctrlPr>
+          </m:e>
+        </m:d>
+        <m:r>
+          <w:rPr>
+            <w:rFonts w:ascii="Cambria Math" w:eastAsiaTheme="minorEastAsia" w:hAnsi="Cambria Math"/>
+          </w:rPr>
+          <m:t>]</m:t>
+        </m:r>
+      </m:oMath>
+      <w:r>
+        <w:rPr>
+          <w:rFonts w:eastAsiaTheme="minorEastAsia"/>
+        </w:rPr>
+        <w:t xml:space="preserve"> – </w:t>
+      </w:r>
+      <w:r>
+        <w:rPr>
+          <w:rFonts w:eastAsiaTheme="minorEastAsia"/>
+        </w:rPr>
+        <w:t>linear</w:t>
+      </w:r>
+      <w:r>
+        <w:rPr>
+          <w:rFonts w:eastAsiaTheme="minorEastAsia"/>
+        </w:rPr>
+        <w:t xml:space="preserve"> regression</w:t>
+      </w:r>
+    </w:p>
+    <w:p>
+      <w:pPr>
+        <w:rPr>
+          <w:rFonts w:eastAsiaTheme="minorEastAsia"/>
+        </w:rPr>
+      </w:pPr>
+    </w:p>
+    <w:p>
       <w:bookmarkStart w:id="0" w:name="_GoBack"/>
       <w:bookmarkEnd w:id="0"/>
     </w:p>
-    <w:p/>
     <w:sectPr>
       <w:pgSz w:w="12240" w:h="15840"/>
       <w:pgMar w:top="1440" w:right="1440" w:bottom="1440" w:left="1440" w:header="720" w:footer="720" w:gutter="0"/>

</xml_diff>

<commit_message>
updates to final answers
</commit_message>
<xml_diff>
--- a/src/hw2/hw_responses.docx
+++ b/src/hw2/hw_responses.docx
@@ -1653,7 +1653,19 @@
         <w:rPr>
           <w:rFonts w:eastAsiaTheme="minorEastAsia"/>
         </w:rPr>
-        <w:t xml:space="preserve">da=0 there will be overfitting and high error </w:t>
+        <w:t xml:space="preserve">da=0 there will be </w:t>
+      </w:r>
+      <w:r>
+        <w:rPr>
+          <w:rFonts w:eastAsiaTheme="minorEastAsia"/>
+        </w:rPr>
+        <w:t>over fitting</w:t>
+      </w:r>
+      <w:r>
+        <w:rPr>
+          <w:rFonts w:eastAsiaTheme="minorEastAsia"/>
+        </w:rPr>
+        <w:t xml:space="preserve"> and high error </w:t>
       </w:r>
       <w:r>
         <w:rPr>
@@ -1689,7 +1701,19 @@
         <w:rPr>
           <w:rFonts w:eastAsiaTheme="minorEastAsia"/>
         </w:rPr>
-        <w:t xml:space="preserve">, but the error will then increase with high lambda due to under fitting. </w:t>
+        <w:t xml:space="preserve">, but the error will then increase </w:t>
+      </w:r>
+      <w:r>
+        <w:rPr>
+          <w:rFonts w:eastAsiaTheme="minorEastAsia"/>
+        </w:rPr>
+        <w:t xml:space="preserve">eventually </w:t>
+      </w:r>
+      <w:r>
+        <w:rPr>
+          <w:rFonts w:eastAsiaTheme="minorEastAsia"/>
+        </w:rPr>
+        <w:t xml:space="preserve">with high lambda due to under fitting. </w:t>
       </w:r>
     </w:p>
     <w:p>
@@ -4250,6 +4274,7 @@
             <w:rFonts w:ascii="Cambria Math" w:hAnsi="Cambria Math"/>
             <w:sz w:val="22"/>
             <w:szCs w:val="22"/>
+            <w:highlight w:val="green"/>
           </w:rPr>
           <m:t>≤</m:t>
         </m:r>
@@ -4261,6 +4286,7 @@
                 <w:i/>
                 <w:sz w:val="22"/>
                 <w:szCs w:val="22"/>
+                <w:highlight w:val="green"/>
               </w:rPr>
             </m:ctrlPr>
           </m:fPr>
@@ -4270,6 +4296,7 @@
                 <w:rFonts w:ascii="Cambria Math" w:hAnsi="Cambria Math"/>
                 <w:sz w:val="22"/>
                 <w:szCs w:val="22"/>
+                <w:highlight w:val="green"/>
               </w:rPr>
               <m:t>1</m:t>
             </m:r>
@@ -4280,6 +4307,7 @@
                 <w:rFonts w:ascii="Cambria Math" w:hAnsi="Cambria Math"/>
                 <w:sz w:val="22"/>
                 <w:szCs w:val="22"/>
+                <w:highlight w:val="green"/>
               </w:rPr>
               <m:t>N</m:t>
             </m:r>
@@ -4295,6 +4323,7 @@
                 <w:i/>
                 <w:sz w:val="22"/>
                 <w:szCs w:val="22"/>
+                <w:highlight w:val="green"/>
               </w:rPr>
             </m:ctrlPr>
           </m:naryPr>
@@ -4304,6 +4333,7 @@
                 <w:rFonts w:ascii="Cambria Math" w:hAnsi="Cambria Math"/>
                 <w:sz w:val="22"/>
                 <w:szCs w:val="22"/>
+                <w:highlight w:val="green"/>
               </w:rPr>
               <m:t>j=1</m:t>
             </m:r>
@@ -4314,6 +4344,7 @@
                 <w:rFonts w:ascii="Cambria Math" w:hAnsi="Cambria Math"/>
                 <w:sz w:val="22"/>
                 <w:szCs w:val="22"/>
+                <w:highlight w:val="green"/>
               </w:rPr>
               <m:t>N</m:t>
             </m:r>
@@ -4327,6 +4358,7 @@
                     <w:i/>
                     <w:sz w:val="22"/>
                     <w:szCs w:val="22"/>
+                    <w:highlight w:val="green"/>
                   </w:rPr>
                 </m:ctrlPr>
               </m:sSupPr>
@@ -4336,6 +4368,7 @@
                     <w:rFonts w:ascii="Cambria Math" w:hAnsi="Cambria Math"/>
                     <w:sz w:val="22"/>
                     <w:szCs w:val="22"/>
+                    <w:highlight w:val="green"/>
                   </w:rPr>
                   <m:t>e</m:t>
                 </m:r>
@@ -4346,6 +4379,7 @@
                     <w:rFonts w:ascii="Cambria Math" w:hAnsi="Cambria Math"/>
                     <w:sz w:val="22"/>
                     <w:szCs w:val="22"/>
+                    <w:highlight w:val="green"/>
                   </w:rPr>
                   <m:t>-f</m:t>
                 </m:r>
@@ -4357,6 +4391,7 @@
                         <w:i/>
                         <w:sz w:val="22"/>
                         <w:szCs w:val="22"/>
+                        <w:highlight w:val="green"/>
                       </w:rPr>
                     </m:ctrlPr>
                   </m:dPr>
@@ -4369,6 +4404,7 @@
                             <w:i/>
                             <w:sz w:val="22"/>
                             <w:szCs w:val="22"/>
+                            <w:highlight w:val="green"/>
                           </w:rPr>
                         </m:ctrlPr>
                       </m:sSupPr>
@@ -4378,6 +4414,7 @@
                             <w:rFonts w:ascii="Cambria Math" w:hAnsi="Cambria Math"/>
                             <w:sz w:val="22"/>
                             <w:szCs w:val="22"/>
+                            <w:highlight w:val="green"/>
                           </w:rPr>
                           <m:t>x</m:t>
                         </m:r>
@@ -4388,6 +4425,7 @@
                             <w:rFonts w:ascii="Cambria Math" w:hAnsi="Cambria Math"/>
                             <w:sz w:val="22"/>
                             <w:szCs w:val="22"/>
+                            <w:highlight w:val="green"/>
                           </w:rPr>
                           <m:t>j</m:t>
                         </m:r>
@@ -4403,6 +4441,7 @@
                         <w:i/>
                         <w:sz w:val="22"/>
                         <w:szCs w:val="22"/>
+                        <w:highlight w:val="green"/>
                       </w:rPr>
                     </m:ctrlPr>
                   </m:sSupPr>
@@ -4412,6 +4451,7 @@
                         <w:rFonts w:ascii="Cambria Math" w:hAnsi="Cambria Math"/>
                         <w:sz w:val="22"/>
                         <w:szCs w:val="22"/>
+                        <w:highlight w:val="green"/>
                       </w:rPr>
                       <m:t>y</m:t>
                     </m:r>
@@ -4422,6 +4462,7 @@
                         <w:rFonts w:ascii="Cambria Math" w:hAnsi="Cambria Math"/>
                         <w:sz w:val="22"/>
                         <w:szCs w:val="22"/>
+                        <w:highlight w:val="green"/>
                       </w:rPr>
                       <m:t>i</m:t>
                     </m:r>
@@ -8139,6 +8180,7 @@
         <m:r>
           <w:rPr>
             <w:rFonts w:ascii="Cambria Math" w:hAnsi="Cambria Math"/>
+            <w:highlight w:val="green"/>
           </w:rPr>
           <m:t>=</m:t>
         </m:r>
@@ -8150,6 +8192,7 @@
               <w:rPr>
                 <w:rFonts w:ascii="Cambria Math" w:eastAsiaTheme="minorEastAsia" w:hAnsi="Cambria Math"/>
                 <w:i/>
+                <w:highlight w:val="green"/>
               </w:rPr>
             </m:ctrlPr>
           </m:naryPr>
@@ -8157,6 +8200,7 @@
             <m:r>
               <w:rPr>
                 <w:rFonts w:ascii="Cambria Math" w:eastAsiaTheme="minorEastAsia" w:hAnsi="Cambria Math"/>
+                <w:highlight w:val="green"/>
               </w:rPr>
               <m:t>t=1</m:t>
             </m:r>
@@ -8165,6 +8209,7 @@
             <m:r>
               <w:rPr>
                 <w:rFonts w:ascii="Cambria Math" w:eastAsiaTheme="minorEastAsia" w:hAnsi="Cambria Math"/>
+                <w:highlight w:val="green"/>
               </w:rPr>
               <m:t>T</m:t>
             </m:r>
@@ -8176,6 +8221,7 @@
                   <w:rPr>
                     <w:rFonts w:ascii="Cambria Math" w:eastAsiaTheme="minorEastAsia" w:hAnsi="Cambria Math"/>
                     <w:i/>
+                    <w:highlight w:val="green"/>
                   </w:rPr>
                 </m:ctrlPr>
               </m:sSupPr>
@@ -8183,6 +8229,7 @@
                 <m:r>
                   <w:rPr>
                     <w:rFonts w:ascii="Cambria Math" w:eastAsiaTheme="minorEastAsia" w:hAnsi="Cambria Math"/>
+                    <w:highlight w:val="green"/>
                   </w:rPr>
                   <m:t>Z</m:t>
                 </m:r>
@@ -8191,6 +8238,7 @@
                 <m:r>
                   <w:rPr>
                     <w:rFonts w:ascii="Cambria Math" w:eastAsiaTheme="minorEastAsia" w:hAnsi="Cambria Math"/>
+                    <w:highlight w:val="green"/>
                   </w:rPr>
                   <m:t>t</m:t>
                 </m:r>
@@ -20045,31 +20093,66 @@
         <w:rPr>
           <w:rFonts w:eastAsiaTheme="minorEastAsia"/>
         </w:rPr>
-        <w:t>i)</w:t>
-      </w:r>
-      <w:r>
-        <w:rPr>
-          <w:rFonts w:eastAsiaTheme="minorEastAsia"/>
-        </w:rPr>
-        <w:t xml:space="preserve"> Note: Below I recorded a version of the average loss for a total of 30 passes with linear model. </w:t>
-      </w:r>
-      <w:r>
-        <w:rPr>
-          <w:rFonts w:eastAsiaTheme="minorEastAsia"/>
-        </w:rPr>
-        <w:t>Al</w:t>
-      </w:r>
-      <w:r>
-        <w:rPr>
-          <w:rFonts w:eastAsiaTheme="minorEastAsia"/>
-        </w:rPr>
-        <w:t>so, “e</w:t>
-      </w:r>
-      <w:r>
-        <w:rPr>
-          <w:rFonts w:eastAsiaTheme="minorEastAsia"/>
-        </w:rPr>
-        <w:t>ta” means step size.</w:t>
+        <w:t xml:space="preserve"> I will start by a couple of notes on the </w:t>
+      </w:r>
+      <w:r>
+        <w:rPr>
+          <w:rFonts w:eastAsiaTheme="minorEastAsia"/>
+        </w:rPr>
+        <w:t>calculations and graphs</w:t>
+      </w:r>
+      <w:bookmarkStart w:id="0" w:name="_GoBack"/>
+      <w:bookmarkEnd w:id="0"/>
+      <w:r>
+        <w:rPr>
+          <w:rFonts w:eastAsiaTheme="minorEastAsia"/>
+        </w:rPr>
+        <w:t xml:space="preserve"> below. I used the original formulas given in the homework </w:t>
+      </w:r>
+      <w:r>
+        <w:rPr>
+          <w:rFonts w:eastAsiaTheme="minorEastAsia"/>
+        </w:rPr>
+        <w:t>prior to the email of the revised homework</w:t>
+      </w:r>
+      <w:r>
+        <w:rPr>
+          <w:rFonts w:eastAsiaTheme="minorEastAsia"/>
+        </w:rPr>
+        <w:t>.</w:t>
+      </w:r>
+      <w:r>
+        <w:rPr>
+          <w:rFonts w:eastAsiaTheme="minorEastAsia"/>
+        </w:rPr>
+        <w:t xml:space="preserve"> So I did not use any permutations </w:t>
+      </w:r>
+      <w:r>
+        <w:rPr>
+          <w:rFonts w:eastAsiaTheme="minorEastAsia"/>
+        </w:rPr>
+        <w:t>of my data or averages of w in calculating my guess for the outcome.</w:t>
+      </w:r>
+    </w:p>
+    <w:p>
+      <w:pPr>
+        <w:rPr>
+          <w:rFonts w:eastAsiaTheme="minorEastAsia"/>
+          <w:u w:val="single"/>
+        </w:rPr>
+      </w:pPr>
+    </w:p>
+    <w:p>
+      <w:pPr>
+        <w:rPr>
+          <w:rFonts w:eastAsiaTheme="minorEastAsia"/>
+        </w:rPr>
+      </w:pPr>
+      <w:r>
+        <w:rPr>
+          <w:rFonts w:eastAsiaTheme="minorEastAsia"/>
+        </w:rPr>
+        <w:t>i) Note: Below I recorded a version of the average loss for a total of 30 passes with linear model. Also, “eta” means step size.</w:t>
       </w:r>
       <w:r>
         <w:rPr>
@@ -20077,7 +20160,7 @@
           <w:noProof/>
         </w:rPr>
         <w:drawing>
-          <wp:inline distT="0" distB="0" distL="0" distR="0" wp14:anchorId="3EA30B8B" wp14:editId="5A00D3DA">
+          <wp:inline distT="0" distB="0" distL="0" distR="0" wp14:anchorId="55586DDA" wp14:editId="3C7B150B">
             <wp:extent cx="0" cy="0"/>
             <wp:effectExtent l="0" t="0" r="0" b="0"/>
             <wp:docPr id="24" name="Picture 24"/>
@@ -20123,20 +20206,6 @@
       <w:pPr>
         <w:rPr>
           <w:rFonts w:eastAsiaTheme="minorEastAsia"/>
-        </w:rPr>
-      </w:pPr>
-    </w:p>
-    <w:p>
-      <w:pPr>
-        <w:rPr>
-          <w:rFonts w:eastAsiaTheme="minorEastAsia"/>
-        </w:rPr>
-      </w:pPr>
-    </w:p>
-    <w:p>
-      <w:pPr>
-        <w:rPr>
-          <w:rFonts w:eastAsiaTheme="minorEastAsia"/>
           <w:u w:val="single"/>
         </w:rPr>
       </w:pPr>
@@ -20147,13 +20216,13 @@
           <w:noProof/>
         </w:rPr>
         <w:drawing>
-          <wp:anchor distT="0" distB="0" distL="114300" distR="114300" simplePos="0" relativeHeight="251667968" behindDoc="0" locked="0" layoutInCell="1" allowOverlap="1" wp14:anchorId="1EC2B4EA" wp14:editId="4F2702B6">
+          <wp:anchor distT="0" distB="0" distL="114300" distR="114300" simplePos="0" relativeHeight="251667968" behindDoc="0" locked="0" layoutInCell="1" allowOverlap="1" wp14:anchorId="1EC2B4EA" wp14:editId="3CDB4AA5">
             <wp:simplePos x="0" y="0"/>
             <wp:positionH relativeFrom="margin">
               <wp:posOffset>-176530</wp:posOffset>
             </wp:positionH>
             <wp:positionV relativeFrom="margin">
-              <wp:posOffset>4573152</wp:posOffset>
+              <wp:posOffset>5715635</wp:posOffset>
             </wp:positionV>
             <wp:extent cx="3048000" cy="2286000"/>
             <wp:effectExtent l="177800" t="177800" r="381000" b="381000"/>
@@ -20212,6 +20281,15 @@
           </wp:anchor>
         </w:drawing>
       </w:r>
+    </w:p>
+    <w:p>
+      <w:pPr>
+        <w:rPr>
+          <w:rFonts w:eastAsiaTheme="minorEastAsia"/>
+          <w:b/>
+          <w:u w:val="single"/>
+        </w:rPr>
+      </w:pPr>
       <w:r>
         <w:rPr>
           <w:rFonts w:eastAsiaTheme="minorEastAsia"/>
@@ -20219,13 +20297,13 @@
           <w:noProof/>
         </w:rPr>
         <w:drawing>
-          <wp:anchor distT="0" distB="0" distL="114300" distR="114300" simplePos="0" relativeHeight="251666944" behindDoc="0" locked="0" layoutInCell="1" allowOverlap="1" wp14:anchorId="512FA700" wp14:editId="7B35EC57">
+          <wp:anchor distT="0" distB="0" distL="114300" distR="114300" simplePos="0" relativeHeight="251666944" behindDoc="0" locked="0" layoutInCell="1" allowOverlap="1" wp14:anchorId="512FA700" wp14:editId="21B080C7">
             <wp:simplePos x="0" y="0"/>
             <wp:positionH relativeFrom="margin">
-              <wp:posOffset>3066456</wp:posOffset>
+              <wp:posOffset>3140710</wp:posOffset>
             </wp:positionH>
             <wp:positionV relativeFrom="margin">
-              <wp:posOffset>4581525</wp:posOffset>
+              <wp:posOffset>5714365</wp:posOffset>
             </wp:positionV>
             <wp:extent cx="3048635" cy="2286000"/>
             <wp:effectExtent l="177800" t="177800" r="380365" b="381000"/>
@@ -20292,13 +20370,13 @@
           <w:u w:val="single"/>
         </w:rPr>
         <w:drawing>
-          <wp:anchor distT="0" distB="0" distL="114300" distR="114300" simplePos="0" relativeHeight="251664896" behindDoc="0" locked="0" layoutInCell="1" allowOverlap="1" wp14:anchorId="79630F77" wp14:editId="4EDCC4B4">
+          <wp:anchor distT="0" distB="0" distL="114300" distR="114300" simplePos="0" relativeHeight="251664896" behindDoc="0" locked="0" layoutInCell="1" allowOverlap="1" wp14:anchorId="79630F77" wp14:editId="01B699C1">
             <wp:simplePos x="0" y="0"/>
             <wp:positionH relativeFrom="margin">
-              <wp:posOffset>3180864</wp:posOffset>
+              <wp:posOffset>3134360</wp:posOffset>
             </wp:positionH>
             <wp:positionV relativeFrom="margin">
-              <wp:posOffset>1946275</wp:posOffset>
+              <wp:posOffset>3084830</wp:posOffset>
             </wp:positionV>
             <wp:extent cx="3047365" cy="2286000"/>
             <wp:effectExtent l="177800" t="177800" r="381635" b="381000"/>
@@ -20364,15 +20442,15 @@
           <w:noProof/>
         </w:rPr>
         <w:drawing>
-          <wp:anchor distT="0" distB="0" distL="114300" distR="114300" simplePos="0" relativeHeight="251665920" behindDoc="0" locked="0" layoutInCell="1" allowOverlap="1" wp14:anchorId="14DFA587" wp14:editId="20A597A0">
+          <wp:anchor distT="0" distB="0" distL="114300" distR="114300" simplePos="0" relativeHeight="251665920" behindDoc="0" locked="0" layoutInCell="1" allowOverlap="1" wp14:anchorId="14DFA587" wp14:editId="6D8C2106">
             <wp:simplePos x="0" y="0"/>
             <wp:positionH relativeFrom="margin">
-              <wp:posOffset>-175949</wp:posOffset>
+              <wp:posOffset>-177165</wp:posOffset>
             </wp:positionH>
             <wp:positionV relativeFrom="margin">
-              <wp:posOffset>1967230</wp:posOffset>
+              <wp:posOffset>3094355</wp:posOffset>
             </wp:positionV>
-            <wp:extent cx="3047748" cy="2286000"/>
+            <wp:extent cx="3047365" cy="2286000"/>
             <wp:effectExtent l="177800" t="177800" r="381635" b="381000"/>
             <wp:wrapSquare wrapText="bothSides"/>
             <wp:docPr id="40" name="Picture 40"/>
@@ -20401,7 +20479,7 @@
                   <pic:spPr>
                     <a:xfrm>
                       <a:off x="0" y="0"/>
-                      <a:ext cx="3047748" cy="2286000"/>
+                      <a:ext cx="3047365" cy="2286000"/>
                     </a:xfrm>
                     <a:prstGeom prst="rect">
                       <a:avLst/>
@@ -20435,62 +20513,8 @@
           <w:b/>
           <w:u w:val="single"/>
         </w:rPr>
-        <w:t>Linear</w:t>
-      </w:r>
-      <w:r>
-        <w:rPr>
-          <w:rFonts w:eastAsiaTheme="minorEastAsia"/>
-          <w:u w:val="single"/>
-        </w:rPr>
-        <w:t xml:space="preserve"> Average Loss</w:t>
-      </w:r>
-      <w:r>
-        <w:rPr>
-          <w:rFonts w:eastAsiaTheme="minorEastAsia"/>
-          <w:u w:val="single"/>
-        </w:rPr>
-        <w:t xml:space="preserve"> Plots</w:t>
-      </w:r>
-    </w:p>
-    <w:p>
-      <w:pPr>
-        <w:rPr>
-          <w:rFonts w:eastAsiaTheme="minorEastAsia"/>
-          <w:u w:val="single"/>
-        </w:rPr>
-      </w:pPr>
-    </w:p>
-    <w:p>
-      <w:pPr>
-        <w:rPr>
-          <w:rFonts w:eastAsiaTheme="minorEastAsia"/>
-          <w:u w:val="single"/>
-        </w:rPr>
-      </w:pPr>
-    </w:p>
-    <w:p>
-      <w:pPr>
-        <w:rPr>
-          <w:rFonts w:eastAsiaTheme="minorEastAsia"/>
-          <w:u w:val="single"/>
-        </w:rPr>
-      </w:pPr>
-    </w:p>
-    <w:p>
-      <w:pPr>
-        <w:rPr>
-          <w:rFonts w:eastAsiaTheme="minorEastAsia"/>
-          <w:u w:val="single"/>
-        </w:rPr>
-      </w:pPr>
-    </w:p>
-    <w:p>
-      <w:pPr>
-        <w:rPr>
-          <w:rFonts w:eastAsiaTheme="minorEastAsia"/>
-          <w:u w:val="single"/>
-        </w:rPr>
-      </w:pPr>
+        <w:t>Linear Average Loss Plots</w:t>
+      </w:r>
     </w:p>
     <w:p>
       <w:pPr>
@@ -23123,8 +23147,6 @@
       <w:r>
         <w:t>ct than the other two variables, this is somewhat surprising given the disease.</w:t>
       </w:r>
-      <w:bookmarkStart w:id="0" w:name="_GoBack"/>
-      <w:bookmarkEnd w:id="0"/>
       <w:r>
         <w:t xml:space="preserve"> </w:t>
       </w:r>

</xml_diff>

<commit_message>
added command line argument options to code
</commit_message>
<xml_diff>
--- a/src/hw2/hw_responses.docx
+++ b/src/hw2/hw_responses.docx
@@ -3132,7 +3132,13 @@
         <w:rPr>
           <w:rFonts w:eastAsiaTheme="minorEastAsia"/>
         </w:rPr>
-        <w:t>My answer would not change because the effect would be the same.</w:t>
+        <w:t>My answer would not change becau</w:t>
+      </w:r>
+      <w:r>
+        <w:rPr>
+          <w:rFonts w:eastAsiaTheme="minorEastAsia"/>
+        </w:rPr>
+        <w:t>se the effect would be the same, when we optimize for the L2 norm we still have the same effect with the coefficients.</w:t>
       </w:r>
     </w:p>
     <w:p/>
@@ -20101,8 +20107,6 @@
         </w:rPr>
         <w:t>calculations and graphs</w:t>
       </w:r>
-      <w:bookmarkStart w:id="0" w:name="_GoBack"/>
-      <w:bookmarkEnd w:id="0"/>
       <w:r>
         <w:rPr>
           <w:rFonts w:eastAsiaTheme="minorEastAsia"/>
@@ -20132,6 +20136,12 @@
           <w:rFonts w:eastAsiaTheme="minorEastAsia"/>
         </w:rPr>
         <w:t>of my data or averages of w in calculating my guess for the outcome.</w:t>
+      </w:r>
+      <w:r>
+        <w:rPr>
+          <w:rFonts w:eastAsiaTheme="minorEastAsia"/>
+        </w:rPr>
+        <w:t xml:space="preserve"> One thing to note, when finding average loss I used the threshold heuristic that was presented to us.</w:t>
       </w:r>
     </w:p>
     <w:p>
@@ -23152,16 +23162,10 @@
       </w:r>
     </w:p>
     <w:p/>
-    <w:p/>
-    <w:p/>
-    <w:p/>
-    <w:p/>
-    <w:p/>
-    <w:p/>
-    <w:p/>
-    <w:p/>
-    <w:p/>
-    <w:p/>
+    <w:p>
+      <w:bookmarkStart w:id="0" w:name="_GoBack"/>
+      <w:bookmarkEnd w:id="0"/>
+    </w:p>
     <w:sectPr>
       <w:pgSz w:w="12240" w:h="15840"/>
       <w:pgMar w:top="1440" w:right="1440" w:bottom="1440" w:left="1440" w:header="720" w:footer="720" w:gutter="0"/>

</xml_diff>

<commit_message>
last updates to program and write up
</commit_message>
<xml_diff>
--- a/src/hw2/hw_responses.docx
+++ b/src/hw2/hw_responses.docx
@@ -1603,8 +1603,16 @@
         <w:rPr>
           <w:rFonts w:eastAsiaTheme="minorEastAsia"/>
         </w:rPr>
-        <w:t xml:space="preserve"> to decrease</w:t>
-      </w:r>
+        <w:t xml:space="preserve"> to decre</w:t>
+      </w:r>
+      <w:proofErr w:type="spellStart"/>
+      <w:r>
+        <w:rPr>
+          <w:rFonts w:eastAsiaTheme="minorEastAsia"/>
+        </w:rPr>
+        <w:t>ase</w:t>
+      </w:r>
+      <w:proofErr w:type="spellEnd"/>
       <w:r>
         <w:rPr>
           <w:rFonts w:eastAsiaTheme="minorEastAsia"/>
@@ -1735,7 +1743,15 @@
         </w:rPr>
       </w:pPr>
       <w:r>
-        <w:t xml:space="preserve"> i) </w:t>
+        <w:t xml:space="preserve"> </w:t>
+      </w:r>
+      <w:proofErr w:type="spellStart"/>
+      <w:r>
+        <w:t>i</w:t>
+      </w:r>
+      <w:proofErr w:type="spellEnd"/>
+      <w:r>
+        <w:t xml:space="preserve">) </w:t>
       </w:r>
     </w:p>
     <w:p>
@@ -8279,7 +8295,21 @@
         <w:rPr>
           <w:rFonts w:eastAsiaTheme="minorEastAsia"/>
         </w:rPr>
-        <w:t xml:space="preserve">     i) </w:t>
+        <w:t xml:space="preserve">     </w:t>
+      </w:r>
+      <w:proofErr w:type="spellStart"/>
+      <w:r>
+        <w:rPr>
+          <w:rFonts w:eastAsiaTheme="minorEastAsia"/>
+        </w:rPr>
+        <w:t>i</w:t>
+      </w:r>
+      <w:proofErr w:type="spellEnd"/>
+      <w:r>
+        <w:rPr>
+          <w:rFonts w:eastAsiaTheme="minorEastAsia"/>
+        </w:rPr>
+        <w:t xml:space="preserve">) </w:t>
       </w:r>
       <m:oMath>
         <m:sSub>
@@ -17032,7 +17062,7 @@
                                     <pic:cNvPicPr/>
                                   </pic:nvPicPr>
                                   <pic:blipFill>
-                                    <a:blip r:embed="rId4"/>
+                                    <a:blip r:embed="rId5"/>
                                     <a:stretch>
                                       <a:fillRect/>
                                     </a:stretch>
@@ -17507,7 +17537,7 @@
                                     <pic:cNvPicPr/>
                                   </pic:nvPicPr>
                                   <pic:blipFill>
-                                    <a:blip r:embed="rId4"/>
+                                    <a:blip r:embed="rId5"/>
                                     <a:stretch>
                                       <a:fillRect/>
                                     </a:stretch>
@@ -17902,7 +17932,7 @@
                                     <pic:cNvPicPr/>
                                   </pic:nvPicPr>
                                   <pic:blipFill>
-                                    <a:blip r:embed="rId4"/>
+                                    <a:blip r:embed="rId5"/>
                                     <a:stretch>
                                       <a:fillRect/>
                                     </a:stretch>
@@ -18086,7 +18116,7 @@
                                     <pic:cNvPicPr/>
                                   </pic:nvPicPr>
                                   <pic:blipFill>
-                                    <a:blip r:embed="rId4"/>
+                                    <a:blip r:embed="rId5"/>
                                     <a:stretch>
                                       <a:fillRect/>
                                     </a:stretch>
@@ -20141,7 +20171,21 @@
         <w:rPr>
           <w:rFonts w:eastAsiaTheme="minorEastAsia"/>
         </w:rPr>
-        <w:t xml:space="preserve"> One thing to note, when finding average loss I used the threshold heuristic that was presented to us.</w:t>
+        <w:t xml:space="preserve"> One thing to note, when finding average </w:t>
+      </w:r>
+      <w:proofErr w:type="gramStart"/>
+      <w:r>
+        <w:rPr>
+          <w:rFonts w:eastAsiaTheme="minorEastAsia"/>
+        </w:rPr>
+        <w:t>loss</w:t>
+      </w:r>
+      <w:proofErr w:type="gramEnd"/>
+      <w:r>
+        <w:rPr>
+          <w:rFonts w:eastAsiaTheme="minorEastAsia"/>
+        </w:rPr>
+        <w:t xml:space="preserve"> I used the threshold heuristic that was presented to us.</w:t>
       </w:r>
     </w:p>
     <w:p>
@@ -20158,11 +20202,19 @@
           <w:rFonts w:eastAsiaTheme="minorEastAsia"/>
         </w:rPr>
       </w:pPr>
-      <w:r>
-        <w:rPr>
-          <w:rFonts w:eastAsiaTheme="minorEastAsia"/>
-        </w:rPr>
-        <w:t>i) Note: Below I recorded a version of the average loss for a total of 30 passes with linear model. Also, “eta” means step size.</w:t>
+      <w:proofErr w:type="spellStart"/>
+      <w:r>
+        <w:rPr>
+          <w:rFonts w:eastAsiaTheme="minorEastAsia"/>
+        </w:rPr>
+        <w:t>i</w:t>
+      </w:r>
+      <w:proofErr w:type="spellEnd"/>
+      <w:r>
+        <w:rPr>
+          <w:rFonts w:eastAsiaTheme="minorEastAsia"/>
+        </w:rPr>
+        <w:t>) Note: Below I recorded a version of the average loss for a total of 30 passes with linear model. Also, “eta” means step size.</w:t>
       </w:r>
       <w:r>
         <w:rPr>
@@ -20185,7 +20237,7 @@
                     <pic:cNvPicPr/>
                   </pic:nvPicPr>
                   <pic:blipFill>
-                    <a:blip r:embed="rId5">
+                    <a:blip r:embed="rId6">
                       <a:extLst>
                         <a:ext uri="{28A0092B-C50C-407E-A947-70E740481C1C}">
                           <a14:useLocalDpi xmlns:a14="http://schemas.microsoft.com/office/drawing/2010/main" val="0"/>
@@ -20249,7 +20301,7 @@
                     <pic:cNvPicPr/>
                   </pic:nvPicPr>
                   <pic:blipFill>
-                    <a:blip r:embed="rId6" cstate="print">
+                    <a:blip r:embed="rId7" cstate="print">
                       <a:extLst>
                         <a:ext uri="{28A0092B-C50C-407E-A947-70E740481C1C}">
                           <a14:useLocalDpi xmlns:a14="http://schemas.microsoft.com/office/drawing/2010/main" val="0"/>
@@ -20330,7 +20382,7 @@
                     <pic:cNvPicPr/>
                   </pic:nvPicPr>
                   <pic:blipFill>
-                    <a:blip r:embed="rId7" cstate="print">
+                    <a:blip r:embed="rId8" cstate="print">
                       <a:extLst>
                         <a:ext uri="{28A0092B-C50C-407E-A947-70E740481C1C}">
                           <a14:useLocalDpi xmlns:a14="http://schemas.microsoft.com/office/drawing/2010/main" val="0"/>
@@ -20400,78 +20452,6 @@
                 <pic:pic xmlns:pic="http://schemas.openxmlformats.org/drawingml/2006/picture">
                   <pic:nvPicPr>
                     <pic:cNvPr id="42" name="linear_loss_001.png"/>
-                    <pic:cNvPicPr/>
-                  </pic:nvPicPr>
-                  <pic:blipFill>
-                    <a:blip r:embed="rId8" cstate="print">
-                      <a:extLst>
-                        <a:ext uri="{28A0092B-C50C-407E-A947-70E740481C1C}">
-                          <a14:useLocalDpi xmlns:a14="http://schemas.microsoft.com/office/drawing/2010/main" val="0"/>
-                        </a:ext>
-                      </a:extLst>
-                    </a:blip>
-                    <a:stretch>
-                      <a:fillRect/>
-                    </a:stretch>
-                  </pic:blipFill>
-                  <pic:spPr>
-                    <a:xfrm>
-                      <a:off x="0" y="0"/>
-                      <a:ext cx="3047365" cy="2286000"/>
-                    </a:xfrm>
-                    <a:prstGeom prst="rect">
-                      <a:avLst/>
-                    </a:prstGeom>
-                    <a:ln>
-                      <a:noFill/>
-                    </a:ln>
-                    <a:effectLst>
-                      <a:outerShdw blurRad="292100" dist="139700" dir="2700000" algn="tl" rotWithShape="0">
-                        <a:srgbClr val="333333">
-                          <a:alpha val="65000"/>
-                        </a:srgbClr>
-                      </a:outerShdw>
-                    </a:effectLst>
-                  </pic:spPr>
-                </pic:pic>
-              </a:graphicData>
-            </a:graphic>
-            <wp14:sizeRelH relativeFrom="margin">
-              <wp14:pctWidth>0</wp14:pctWidth>
-            </wp14:sizeRelH>
-            <wp14:sizeRelV relativeFrom="margin">
-              <wp14:pctHeight>0</wp14:pctHeight>
-            </wp14:sizeRelV>
-          </wp:anchor>
-        </w:drawing>
-      </w:r>
-      <w:r>
-        <w:rPr>
-          <w:rFonts w:eastAsiaTheme="minorEastAsia"/>
-          <w:b/>
-          <w:noProof/>
-        </w:rPr>
-        <w:drawing>
-          <wp:anchor distT="0" distB="0" distL="114300" distR="114300" simplePos="0" relativeHeight="251665920" behindDoc="0" locked="0" layoutInCell="1" allowOverlap="1" wp14:anchorId="14DFA587" wp14:editId="6D8C2106">
-            <wp:simplePos x="0" y="0"/>
-            <wp:positionH relativeFrom="margin">
-              <wp:posOffset>-177165</wp:posOffset>
-            </wp:positionH>
-            <wp:positionV relativeFrom="margin">
-              <wp:posOffset>3094355</wp:posOffset>
-            </wp:positionV>
-            <wp:extent cx="3047365" cy="2286000"/>
-            <wp:effectExtent l="177800" t="177800" r="381635" b="381000"/>
-            <wp:wrapSquare wrapText="bothSides"/>
-            <wp:docPr id="40" name="Picture 40"/>
-            <wp:cNvGraphicFramePr>
-              <a:graphicFrameLocks xmlns:a="http://schemas.openxmlformats.org/drawingml/2006/main" noChangeAspect="1"/>
-            </wp:cNvGraphicFramePr>
-            <a:graphic xmlns:a="http://schemas.openxmlformats.org/drawingml/2006/main">
-              <a:graphicData uri="http://schemas.openxmlformats.org/drawingml/2006/picture">
-                <pic:pic xmlns:pic="http://schemas.openxmlformats.org/drawingml/2006/picture">
-                  <pic:nvPicPr>
-                    <pic:cNvPr id="40" name="linear_loss_08.png"/>
                     <pic:cNvPicPr/>
                   </pic:nvPicPr>
                   <pic:blipFill>
@@ -20521,37 +20501,21 @@
         <w:rPr>
           <w:rFonts w:eastAsiaTheme="minorEastAsia"/>
           <w:b/>
-          <w:u w:val="single"/>
-        </w:rPr>
-        <w:t>Linear Average Loss Plots</w:t>
-      </w:r>
-    </w:p>
-    <w:p>
-      <w:pPr>
-        <w:rPr>
-          <w:rFonts w:eastAsiaTheme="minorEastAsia"/>
-          <w:u w:val="single"/>
-        </w:rPr>
-      </w:pPr>
-      <w:r>
-        <w:rPr>
-          <w:rFonts w:eastAsiaTheme="minorEastAsia"/>
           <w:noProof/>
         </w:rPr>
-        <w:lastRenderedPageBreak/>
         <w:drawing>
-          <wp:anchor distT="0" distB="0" distL="114300" distR="114300" simplePos="0" relativeHeight="251675136" behindDoc="0" locked="0" layoutInCell="1" allowOverlap="1" wp14:anchorId="36913C56" wp14:editId="34DC384B">
+          <wp:anchor distT="0" distB="0" distL="114300" distR="114300" simplePos="0" relativeHeight="251665920" behindDoc="0" locked="0" layoutInCell="1" allowOverlap="1" wp14:anchorId="14DFA587" wp14:editId="6D8C2106">
             <wp:simplePos x="0" y="0"/>
             <wp:positionH relativeFrom="margin">
-              <wp:posOffset>-408940</wp:posOffset>
+              <wp:posOffset>-177165</wp:posOffset>
             </wp:positionH>
             <wp:positionV relativeFrom="margin">
-              <wp:posOffset>3086735</wp:posOffset>
+              <wp:posOffset>3094355</wp:posOffset>
             </wp:positionV>
-            <wp:extent cx="3048000" cy="2286000"/>
-            <wp:effectExtent l="177800" t="177800" r="381000" b="381000"/>
+            <wp:extent cx="3047365" cy="2286000"/>
+            <wp:effectExtent l="177800" t="177800" r="381635" b="381000"/>
             <wp:wrapSquare wrapText="bothSides"/>
-            <wp:docPr id="22" name="Picture 22"/>
+            <wp:docPr id="40" name="Picture 40"/>
             <wp:cNvGraphicFramePr>
               <a:graphicFrameLocks xmlns:a="http://schemas.openxmlformats.org/drawingml/2006/main" noChangeAspect="1"/>
             </wp:cNvGraphicFramePr>
@@ -20559,7 +20523,7 @@
               <a:graphicData uri="http://schemas.openxmlformats.org/drawingml/2006/picture">
                 <pic:pic xmlns:pic="http://schemas.openxmlformats.org/drawingml/2006/picture">
                   <pic:nvPicPr>
-                    <pic:cNvPr id="22" name="avg_loss_logisitic_00001.png"/>
+                    <pic:cNvPr id="40" name="linear_loss_08.png"/>
                     <pic:cNvPicPr/>
                   </pic:nvPicPr>
                   <pic:blipFill>
@@ -20577,7 +20541,7 @@
                   <pic:spPr>
                     <a:xfrm>
                       <a:off x="0" y="0"/>
-                      <a:ext cx="3048000" cy="2286000"/>
+                      <a:ext cx="3047365" cy="2286000"/>
                     </a:xfrm>
                     <a:prstGeom prst="rect">
                       <a:avLst/>
@@ -20608,21 +20572,38 @@
       <w:r>
         <w:rPr>
           <w:rFonts w:eastAsiaTheme="minorEastAsia"/>
+          <w:b/>
+          <w:u w:val="single"/>
+        </w:rPr>
+        <w:t>Linear Average Loss Plots</w:t>
+      </w:r>
+    </w:p>
+    <w:p>
+      <w:pPr>
+        <w:rPr>
+          <w:rFonts w:eastAsiaTheme="minorEastAsia"/>
+          <w:u w:val="single"/>
+        </w:rPr>
+      </w:pPr>
+      <w:r>
+        <w:rPr>
+          <w:rFonts w:eastAsiaTheme="minorEastAsia"/>
           <w:noProof/>
         </w:rPr>
+        <w:lastRenderedPageBreak/>
         <w:drawing>
-          <wp:anchor distT="0" distB="0" distL="114300" distR="114300" simplePos="0" relativeHeight="251674112" behindDoc="0" locked="0" layoutInCell="1" allowOverlap="1" wp14:anchorId="1229AAE8" wp14:editId="325E8D7B">
+          <wp:anchor distT="0" distB="0" distL="114300" distR="114300" simplePos="0" relativeHeight="251675136" behindDoc="0" locked="0" layoutInCell="1" allowOverlap="1" wp14:anchorId="36913C56" wp14:editId="34DC384B">
             <wp:simplePos x="0" y="0"/>
             <wp:positionH relativeFrom="margin">
-              <wp:posOffset>2941391</wp:posOffset>
+              <wp:posOffset>-408940</wp:posOffset>
             </wp:positionH>
             <wp:positionV relativeFrom="margin">
-              <wp:posOffset>452120</wp:posOffset>
+              <wp:posOffset>3086735</wp:posOffset>
             </wp:positionV>
             <wp:extent cx="3048000" cy="2286000"/>
             <wp:effectExtent l="177800" t="177800" r="381000" b="381000"/>
             <wp:wrapSquare wrapText="bothSides"/>
-            <wp:docPr id="20" name="Picture 20"/>
+            <wp:docPr id="22" name="Picture 22"/>
             <wp:cNvGraphicFramePr>
               <a:graphicFrameLocks xmlns:a="http://schemas.openxmlformats.org/drawingml/2006/main" noChangeAspect="1"/>
             </wp:cNvGraphicFramePr>
@@ -20630,7 +20611,7 @@
               <a:graphicData uri="http://schemas.openxmlformats.org/drawingml/2006/picture">
                 <pic:pic xmlns:pic="http://schemas.openxmlformats.org/drawingml/2006/picture">
                   <pic:nvPicPr>
-                    <pic:cNvPr id="20" name="logisitic_avg_loss_001.png"/>
+                    <pic:cNvPr id="22" name="avg_loss_logisitic_00001.png"/>
                     <pic:cNvPicPr/>
                   </pic:nvPicPr>
                   <pic:blipFill>
@@ -20682,18 +20663,18 @@
           <w:noProof/>
         </w:rPr>
         <w:drawing>
-          <wp:anchor distT="0" distB="0" distL="114300" distR="114300" simplePos="0" relativeHeight="251673088" behindDoc="0" locked="0" layoutInCell="1" allowOverlap="1" wp14:anchorId="3381E9F0" wp14:editId="4CE0D0E4">
+          <wp:anchor distT="0" distB="0" distL="114300" distR="114300" simplePos="0" relativeHeight="251674112" behindDoc="0" locked="0" layoutInCell="1" allowOverlap="1" wp14:anchorId="1229AAE8" wp14:editId="325E8D7B">
             <wp:simplePos x="0" y="0"/>
             <wp:positionH relativeFrom="margin">
-              <wp:posOffset>-406894</wp:posOffset>
+              <wp:posOffset>2941391</wp:posOffset>
             </wp:positionH>
             <wp:positionV relativeFrom="margin">
-              <wp:posOffset>461645</wp:posOffset>
+              <wp:posOffset>452120</wp:posOffset>
             </wp:positionV>
             <wp:extent cx="3048000" cy="2286000"/>
             <wp:effectExtent l="177800" t="177800" r="381000" b="381000"/>
             <wp:wrapSquare wrapText="bothSides"/>
-            <wp:docPr id="18" name="Picture 18"/>
+            <wp:docPr id="20" name="Picture 20"/>
             <wp:cNvGraphicFramePr>
               <a:graphicFrameLocks xmlns:a="http://schemas.openxmlformats.org/drawingml/2006/main" noChangeAspect="1"/>
             </wp:cNvGraphicFramePr>
@@ -20701,7 +20682,7 @@
               <a:graphicData uri="http://schemas.openxmlformats.org/drawingml/2006/picture">
                 <pic:pic xmlns:pic="http://schemas.openxmlformats.org/drawingml/2006/picture">
                   <pic:nvPicPr>
-                    <pic:cNvPr id="18" name="logistic_avg_loss_08.png"/>
+                    <pic:cNvPr id="20" name="logisitic_avg_loss_001.png"/>
                     <pic:cNvPicPr/>
                   </pic:nvPicPr>
                   <pic:blipFill>
@@ -20738,6 +20719,77 @@
                 </pic:pic>
               </a:graphicData>
             </a:graphic>
+            <wp14:sizeRelH relativeFrom="margin">
+              <wp14:pctWidth>0</wp14:pctWidth>
+            </wp14:sizeRelH>
+            <wp14:sizeRelV relativeFrom="margin">
+              <wp14:pctHeight>0</wp14:pctHeight>
+            </wp14:sizeRelV>
+          </wp:anchor>
+        </w:drawing>
+      </w:r>
+      <w:r>
+        <w:rPr>
+          <w:rFonts w:eastAsiaTheme="minorEastAsia"/>
+          <w:noProof/>
+        </w:rPr>
+        <w:drawing>
+          <wp:anchor distT="0" distB="0" distL="114300" distR="114300" simplePos="0" relativeHeight="251673088" behindDoc="0" locked="0" layoutInCell="1" allowOverlap="1" wp14:anchorId="3381E9F0" wp14:editId="4CE0D0E4">
+            <wp:simplePos x="0" y="0"/>
+            <wp:positionH relativeFrom="margin">
+              <wp:posOffset>-406894</wp:posOffset>
+            </wp:positionH>
+            <wp:positionV relativeFrom="margin">
+              <wp:posOffset>461645</wp:posOffset>
+            </wp:positionV>
+            <wp:extent cx="3048000" cy="2286000"/>
+            <wp:effectExtent l="177800" t="177800" r="381000" b="381000"/>
+            <wp:wrapSquare wrapText="bothSides"/>
+            <wp:docPr id="18" name="Picture 18"/>
+            <wp:cNvGraphicFramePr>
+              <a:graphicFrameLocks xmlns:a="http://schemas.openxmlformats.org/drawingml/2006/main" noChangeAspect="1"/>
+            </wp:cNvGraphicFramePr>
+            <a:graphic xmlns:a="http://schemas.openxmlformats.org/drawingml/2006/main">
+              <a:graphicData uri="http://schemas.openxmlformats.org/drawingml/2006/picture">
+                <pic:pic xmlns:pic="http://schemas.openxmlformats.org/drawingml/2006/picture">
+                  <pic:nvPicPr>
+                    <pic:cNvPr id="18" name="logistic_avg_loss_08.png"/>
+                    <pic:cNvPicPr/>
+                  </pic:nvPicPr>
+                  <pic:blipFill>
+                    <a:blip r:embed="rId13" cstate="print">
+                      <a:extLst>
+                        <a:ext uri="{28A0092B-C50C-407E-A947-70E740481C1C}">
+                          <a14:useLocalDpi xmlns:a14="http://schemas.microsoft.com/office/drawing/2010/main" val="0"/>
+                        </a:ext>
+                      </a:extLst>
+                    </a:blip>
+                    <a:stretch>
+                      <a:fillRect/>
+                    </a:stretch>
+                  </pic:blipFill>
+                  <pic:spPr>
+                    <a:xfrm>
+                      <a:off x="0" y="0"/>
+                      <a:ext cx="3048000" cy="2286000"/>
+                    </a:xfrm>
+                    <a:prstGeom prst="rect">
+                      <a:avLst/>
+                    </a:prstGeom>
+                    <a:ln>
+                      <a:noFill/>
+                    </a:ln>
+                    <a:effectLst>
+                      <a:outerShdw blurRad="292100" dist="139700" dir="2700000" algn="tl" rotWithShape="0">
+                        <a:srgbClr val="333333">
+                          <a:alpha val="65000"/>
+                        </a:srgbClr>
+                      </a:outerShdw>
+                    </a:effectLst>
+                  </pic:spPr>
+                </pic:pic>
+              </a:graphicData>
+            </a:graphic>
           </wp:anchor>
         </w:drawing>
       </w:r>
@@ -20999,7 +21051,34 @@
         <w:rPr>
           <w:rFonts w:eastAsiaTheme="minorEastAsia"/>
         </w:rPr>
-        <w:t xml:space="preserve"> Weights After Each Pass For Increasing Step Size</w:t>
+        <w:t xml:space="preserve"> </w:t>
+      </w:r>
+      <w:r>
+        <w:rPr>
+          <w:rFonts w:eastAsiaTheme="minorEastAsia"/>
+          <w:b/>
+        </w:rPr>
+        <w:t>L2 Norm</w:t>
+      </w:r>
+      <w:r>
+        <w:rPr>
+          <w:rFonts w:eastAsiaTheme="minorEastAsia"/>
+        </w:rPr>
+        <w:t xml:space="preserve"> After Each Pass </w:t>
+      </w:r>
+      <w:proofErr w:type="gramStart"/>
+      <w:r>
+        <w:rPr>
+          <w:rFonts w:eastAsiaTheme="minorEastAsia"/>
+        </w:rPr>
+        <w:t>For</w:t>
+      </w:r>
+      <w:proofErr w:type="gramEnd"/>
+      <w:r>
+        <w:rPr>
+          <w:rFonts w:eastAsiaTheme="minorEastAsia"/>
+        </w:rPr>
+        <w:t xml:space="preserve"> Increasing Step Size</w:t>
       </w:r>
       <w:r>
         <w:rPr>
@@ -21805,14 +21884,38 @@
         <w:rPr>
           <w:rFonts w:eastAsiaTheme="minorEastAsia"/>
         </w:rPr>
-        <w:t xml:space="preserve"> Weights After Each Pass </w:t>
-      </w:r>
+        <w:t xml:space="preserve"> </w:t>
+      </w:r>
+      <w:bookmarkStart w:id="0" w:name="_GoBack"/>
+      <w:r>
+        <w:rPr>
+          <w:rFonts w:eastAsiaTheme="minorEastAsia"/>
+          <w:b/>
+        </w:rPr>
+        <w:t xml:space="preserve">L2 </w:t>
+      </w:r>
+      <w:r>
+        <w:rPr>
+          <w:rFonts w:eastAsiaTheme="minorEastAsia"/>
+          <w:b/>
+        </w:rPr>
+        <w:t>Norm</w:t>
+      </w:r>
+      <w:bookmarkEnd w:id="0"/>
+      <w:r>
+        <w:rPr>
+          <w:rFonts w:eastAsiaTheme="minorEastAsia"/>
+        </w:rPr>
+        <w:t xml:space="preserve"> After Each Pass </w:t>
+      </w:r>
+      <w:proofErr w:type="gramStart"/>
       <w:r>
         <w:rPr>
           <w:rFonts w:eastAsiaTheme="minorEastAsia"/>
         </w:rPr>
         <w:t>For</w:t>
       </w:r>
+      <w:proofErr w:type="gramEnd"/>
       <w:r>
         <w:rPr>
           <w:rFonts w:eastAsiaTheme="minorEastAsia"/>
@@ -22506,7 +22609,21 @@
         <w:rPr>
           <w:rFonts w:eastAsiaTheme="minorEastAsia"/>
         </w:rPr>
-        <w:t>SSE Plots For Different Values of Eta</w:t>
+        <w:t xml:space="preserve">SSE Plots </w:t>
+      </w:r>
+      <w:proofErr w:type="gramStart"/>
+      <w:r>
+        <w:rPr>
+          <w:rFonts w:eastAsiaTheme="minorEastAsia"/>
+        </w:rPr>
+        <w:t>For</w:t>
+      </w:r>
+      <w:proofErr w:type="gramEnd"/>
+      <w:r>
+        <w:rPr>
+          <w:rFonts w:eastAsiaTheme="minorEastAsia"/>
+        </w:rPr>
+        <w:t xml:space="preserve"> Different Values of Eta</w:t>
       </w:r>
     </w:p>
     <w:p>
@@ -22544,81 +22661,6 @@
                 <pic:pic xmlns:pic="http://schemas.openxmlformats.org/drawingml/2006/picture">
                   <pic:nvPicPr>
                     <pic:cNvPr id="35" name="sse_lin_001.png"/>
-                    <pic:cNvPicPr/>
-                  </pic:nvPicPr>
-                  <pic:blipFill>
-                    <a:blip r:embed="rId13" cstate="print">
-                      <a:extLst>
-                        <a:ext uri="{28A0092B-C50C-407E-A947-70E740481C1C}">
-                          <a14:useLocalDpi xmlns:a14="http://schemas.microsoft.com/office/drawing/2010/main" val="0"/>
-                        </a:ext>
-                      </a:extLst>
-                    </a:blip>
-                    <a:stretch>
-                      <a:fillRect/>
-                    </a:stretch>
-                  </pic:blipFill>
-                  <pic:spPr>
-                    <a:xfrm>
-                      <a:off x="0" y="0"/>
-                      <a:ext cx="3048000" cy="2286000"/>
-                    </a:xfrm>
-                    <a:prstGeom prst="rect">
-                      <a:avLst/>
-                    </a:prstGeom>
-                    <a:ln>
-                      <a:noFill/>
-                    </a:ln>
-                    <a:effectLst>
-                      <a:outerShdw blurRad="292100" dist="139700" dir="2700000" algn="tl" rotWithShape="0">
-                        <a:srgbClr val="333333">
-                          <a:alpha val="65000"/>
-                        </a:srgbClr>
-                      </a:outerShdw>
-                    </a:effectLst>
-                  </pic:spPr>
-                </pic:pic>
-              </a:graphicData>
-            </a:graphic>
-          </wp:anchor>
-        </w:drawing>
-      </w:r>
-    </w:p>
-    <w:p>
-      <w:pPr>
-        <w:ind w:firstLine="720"/>
-        <w:rPr>
-          <w:rFonts w:eastAsiaTheme="minorEastAsia"/>
-          <w:b/>
-        </w:rPr>
-      </w:pPr>
-      <w:r>
-        <w:rPr>
-          <w:rFonts w:eastAsiaTheme="minorEastAsia"/>
-          <w:b/>
-          <w:noProof/>
-        </w:rPr>
-        <w:drawing>
-          <wp:anchor distT="0" distB="0" distL="114300" distR="114300" simplePos="0" relativeHeight="251681280" behindDoc="0" locked="0" layoutInCell="1" allowOverlap="1" wp14:anchorId="7D2055DC" wp14:editId="51C3D8D3">
-            <wp:simplePos x="0" y="0"/>
-            <wp:positionH relativeFrom="margin">
-              <wp:posOffset>49773</wp:posOffset>
-            </wp:positionH>
-            <wp:positionV relativeFrom="margin">
-              <wp:posOffset>3668395</wp:posOffset>
-            </wp:positionV>
-            <wp:extent cx="3048000" cy="2286000"/>
-            <wp:effectExtent l="177800" t="177800" r="381000" b="381000"/>
-            <wp:wrapSquare wrapText="bothSides"/>
-            <wp:docPr id="36" name="Picture 36"/>
-            <wp:cNvGraphicFramePr>
-              <a:graphicFrameLocks xmlns:a="http://schemas.openxmlformats.org/drawingml/2006/main" noChangeAspect="1"/>
-            </wp:cNvGraphicFramePr>
-            <a:graphic xmlns:a="http://schemas.openxmlformats.org/drawingml/2006/main">
-              <a:graphicData uri="http://schemas.openxmlformats.org/drawingml/2006/picture">
-                <pic:pic xmlns:pic="http://schemas.openxmlformats.org/drawingml/2006/picture">
-                  <pic:nvPicPr>
-                    <pic:cNvPr id="36" name="sse_line_00001.png"/>
                     <pic:cNvPicPr/>
                   </pic:nvPicPr>
                   <pic:blipFill>
@@ -22655,15 +22697,18 @@
                 </pic:pic>
               </a:graphicData>
             </a:graphic>
-            <wp14:sizeRelH relativeFrom="margin">
-              <wp14:pctWidth>0</wp14:pctWidth>
-            </wp14:sizeRelH>
-            <wp14:sizeRelV relativeFrom="margin">
-              <wp14:pctHeight>0</wp14:pctHeight>
-            </wp14:sizeRelV>
           </wp:anchor>
         </w:drawing>
       </w:r>
+    </w:p>
+    <w:p>
+      <w:pPr>
+        <w:ind w:firstLine="720"/>
+        <w:rPr>
+          <w:rFonts w:eastAsiaTheme="minorEastAsia"/>
+          <w:b/>
+        </w:rPr>
+      </w:pPr>
       <w:r>
         <w:rPr>
           <w:rFonts w:eastAsiaTheme="minorEastAsia"/>
@@ -22671,18 +22716,18 @@
           <w:noProof/>
         </w:rPr>
         <w:drawing>
-          <wp:anchor distT="0" distB="0" distL="114300" distR="114300" simplePos="0" relativeHeight="251679232" behindDoc="0" locked="0" layoutInCell="1" allowOverlap="1" wp14:anchorId="462B88C7" wp14:editId="0ECB049A">
+          <wp:anchor distT="0" distB="0" distL="114300" distR="114300" simplePos="0" relativeHeight="251681280" behindDoc="0" locked="0" layoutInCell="1" allowOverlap="1" wp14:anchorId="7D2055DC" wp14:editId="51C3D8D3">
             <wp:simplePos x="0" y="0"/>
             <wp:positionH relativeFrom="margin">
-              <wp:posOffset>0</wp:posOffset>
+              <wp:posOffset>49773</wp:posOffset>
             </wp:positionH>
             <wp:positionV relativeFrom="margin">
-              <wp:posOffset>924560</wp:posOffset>
+              <wp:posOffset>3668395</wp:posOffset>
             </wp:positionV>
             <wp:extent cx="3048000" cy="2286000"/>
             <wp:effectExtent l="177800" t="177800" r="381000" b="381000"/>
             <wp:wrapSquare wrapText="bothSides"/>
-            <wp:docPr id="33" name="Picture 33"/>
+            <wp:docPr id="36" name="Picture 36"/>
             <wp:cNvGraphicFramePr>
               <a:graphicFrameLocks xmlns:a="http://schemas.openxmlformats.org/drawingml/2006/main" noChangeAspect="1"/>
             </wp:cNvGraphicFramePr>
@@ -22690,7 +22735,7 @@
               <a:graphicData uri="http://schemas.openxmlformats.org/drawingml/2006/picture">
                 <pic:pic xmlns:pic="http://schemas.openxmlformats.org/drawingml/2006/picture">
                   <pic:nvPicPr>
-                    <pic:cNvPr id="33" name="sse_lin_8.png"/>
+                    <pic:cNvPr id="36" name="sse_line_00001.png"/>
                     <pic:cNvPicPr/>
                   </pic:nvPicPr>
                   <pic:blipFill>
@@ -22736,108 +22781,25 @@
           </wp:anchor>
         </w:drawing>
       </w:r>
-    </w:p>
-    <w:p>
-      <w:pPr>
-        <w:ind w:firstLine="720"/>
+      <w:r>
         <w:rPr>
           <w:rFonts w:eastAsiaTheme="minorEastAsia"/>
           <w:b/>
-        </w:rPr>
-      </w:pPr>
-    </w:p>
-    <w:p>
-      <w:pPr>
-        <w:ind w:firstLine="720"/>
-        <w:rPr>
-          <w:rFonts w:eastAsiaTheme="minorEastAsia"/>
-          <w:b/>
-        </w:rPr>
-      </w:pPr>
-    </w:p>
-    <w:p>
-      <w:pPr>
-        <w:ind w:firstLine="720"/>
-        <w:rPr>
-          <w:rFonts w:eastAsiaTheme="minorEastAsia"/>
-          <w:b/>
-        </w:rPr>
-      </w:pPr>
-    </w:p>
-    <w:p>
-      <w:pPr>
-        <w:ind w:firstLine="720"/>
-        <w:rPr>
-          <w:rFonts w:eastAsiaTheme="minorEastAsia"/>
-          <w:b/>
-        </w:rPr>
-      </w:pPr>
-    </w:p>
-    <w:p>
-      <w:pPr>
-        <w:ind w:firstLine="720"/>
-        <w:rPr>
-          <w:rFonts w:eastAsiaTheme="minorEastAsia"/>
-          <w:b/>
-        </w:rPr>
-      </w:pPr>
-    </w:p>
-    <w:p>
-      <w:pPr>
-        <w:ind w:firstLine="720"/>
-        <w:rPr>
-          <w:rFonts w:eastAsiaTheme="minorEastAsia"/>
-          <w:b/>
-        </w:rPr>
-      </w:pPr>
-    </w:p>
-    <w:p>
-      <w:pPr>
-        <w:ind w:firstLine="720"/>
-        <w:rPr>
-          <w:rFonts w:eastAsiaTheme="minorEastAsia"/>
-          <w:b/>
-        </w:rPr>
-      </w:pPr>
-    </w:p>
-    <w:p/>
-    <w:p/>
-    <w:p/>
-    <w:p/>
-    <w:p/>
-    <w:p/>
-    <w:p/>
-    <w:p/>
-    <w:p/>
-    <w:p/>
-    <w:p/>
-    <w:p/>
-    <w:p/>
-    <w:p/>
-    <w:p/>
-    <w:p/>
-    <w:p>
-      <w:pPr>
-        <w:ind w:firstLine="720"/>
-      </w:pPr>
-      <w:r>
-        <w:rPr>
           <w:noProof/>
         </w:rPr>
-        <w:lastRenderedPageBreak/>
         <w:drawing>
-          <wp:anchor distT="0" distB="0" distL="114300" distR="114300" simplePos="0" relativeHeight="251678208" behindDoc="0" locked="0" layoutInCell="1" allowOverlap="1" wp14:anchorId="1B7931BF" wp14:editId="5F502F03">
+          <wp:anchor distT="0" distB="0" distL="114300" distR="114300" simplePos="0" relativeHeight="251679232" behindDoc="0" locked="0" layoutInCell="1" allowOverlap="1" wp14:anchorId="462B88C7" wp14:editId="0ECB049A">
             <wp:simplePos x="0" y="0"/>
             <wp:positionH relativeFrom="margin">
-              <wp:posOffset>-178670</wp:posOffset>
+              <wp:posOffset>0</wp:posOffset>
             </wp:positionH>
             <wp:positionV relativeFrom="margin">
-              <wp:posOffset>2978785</wp:posOffset>
+              <wp:posOffset>924560</wp:posOffset>
             </wp:positionV>
             <wp:extent cx="3048000" cy="2286000"/>
             <wp:effectExtent l="177800" t="177800" r="381000" b="381000"/>
             <wp:wrapSquare wrapText="bothSides"/>
-            <wp:docPr id="28" name="Picture 28"/>
+            <wp:docPr id="33" name="Picture 33"/>
             <wp:cNvGraphicFramePr>
               <a:graphicFrameLocks xmlns:a="http://schemas.openxmlformats.org/drawingml/2006/main" noChangeAspect="1"/>
             </wp:cNvGraphicFramePr>
@@ -22845,7 +22807,7 @@
               <a:graphicData uri="http://schemas.openxmlformats.org/drawingml/2006/picture">
                 <pic:pic xmlns:pic="http://schemas.openxmlformats.org/drawingml/2006/picture">
                   <pic:nvPicPr>
-                    <pic:cNvPr id="28" name="sse_log_00001.png"/>
+                    <pic:cNvPr id="33" name="sse_lin_8.png"/>
                     <pic:cNvPicPr/>
                   </pic:nvPicPr>
                   <pic:blipFill>
@@ -22891,25 +22853,108 @@
           </wp:anchor>
         </w:drawing>
       </w:r>
-      <w:r>
+    </w:p>
+    <w:p>
+      <w:pPr>
+        <w:ind w:firstLine="720"/>
         <w:rPr>
           <w:rFonts w:eastAsiaTheme="minorEastAsia"/>
           <w:b/>
+        </w:rPr>
+      </w:pPr>
+    </w:p>
+    <w:p>
+      <w:pPr>
+        <w:ind w:firstLine="720"/>
+        <w:rPr>
+          <w:rFonts w:eastAsiaTheme="minorEastAsia"/>
+          <w:b/>
+        </w:rPr>
+      </w:pPr>
+    </w:p>
+    <w:p>
+      <w:pPr>
+        <w:ind w:firstLine="720"/>
+        <w:rPr>
+          <w:rFonts w:eastAsiaTheme="minorEastAsia"/>
+          <w:b/>
+        </w:rPr>
+      </w:pPr>
+    </w:p>
+    <w:p>
+      <w:pPr>
+        <w:ind w:firstLine="720"/>
+        <w:rPr>
+          <w:rFonts w:eastAsiaTheme="minorEastAsia"/>
+          <w:b/>
+        </w:rPr>
+      </w:pPr>
+    </w:p>
+    <w:p>
+      <w:pPr>
+        <w:ind w:firstLine="720"/>
+        <w:rPr>
+          <w:rFonts w:eastAsiaTheme="minorEastAsia"/>
+          <w:b/>
+        </w:rPr>
+      </w:pPr>
+    </w:p>
+    <w:p>
+      <w:pPr>
+        <w:ind w:firstLine="720"/>
+        <w:rPr>
+          <w:rFonts w:eastAsiaTheme="minorEastAsia"/>
+          <w:b/>
+        </w:rPr>
+      </w:pPr>
+    </w:p>
+    <w:p>
+      <w:pPr>
+        <w:ind w:firstLine="720"/>
+        <w:rPr>
+          <w:rFonts w:eastAsiaTheme="minorEastAsia"/>
+          <w:b/>
+        </w:rPr>
+      </w:pPr>
+    </w:p>
+    <w:p/>
+    <w:p/>
+    <w:p/>
+    <w:p/>
+    <w:p/>
+    <w:p/>
+    <w:p/>
+    <w:p/>
+    <w:p/>
+    <w:p/>
+    <w:p/>
+    <w:p/>
+    <w:p/>
+    <w:p/>
+    <w:p/>
+    <w:p/>
+    <w:p>
+      <w:pPr>
+        <w:ind w:firstLine="720"/>
+      </w:pPr>
+      <w:r>
+        <w:rPr>
           <w:noProof/>
         </w:rPr>
+        <w:lastRenderedPageBreak/>
         <w:drawing>
-          <wp:anchor distT="0" distB="0" distL="114300" distR="114300" simplePos="0" relativeHeight="251676160" behindDoc="0" locked="0" layoutInCell="1" allowOverlap="1" wp14:anchorId="7BAE14C3" wp14:editId="46FFE992">
+          <wp:anchor distT="0" distB="0" distL="114300" distR="114300" simplePos="0" relativeHeight="251678208" behindDoc="0" locked="0" layoutInCell="1" allowOverlap="1" wp14:anchorId="1B7931BF" wp14:editId="5F502F03">
             <wp:simplePos x="0" y="0"/>
             <wp:positionH relativeFrom="margin">
-              <wp:posOffset>-175895</wp:posOffset>
+              <wp:posOffset>-178670</wp:posOffset>
             </wp:positionH>
             <wp:positionV relativeFrom="margin">
-              <wp:posOffset>464437</wp:posOffset>
+              <wp:posOffset>2978785</wp:posOffset>
             </wp:positionV>
             <wp:extent cx="3048000" cy="2286000"/>
             <wp:effectExtent l="177800" t="177800" r="381000" b="381000"/>
             <wp:wrapSquare wrapText="bothSides"/>
-            <wp:docPr id="26" name="Picture 26"/>
+            <wp:docPr id="28" name="Picture 28"/>
             <wp:cNvGraphicFramePr>
               <a:graphicFrameLocks xmlns:a="http://schemas.openxmlformats.org/drawingml/2006/main" noChangeAspect="1"/>
             </wp:cNvGraphicFramePr>
@@ -22917,11 +22962,11 @@
               <a:graphicData uri="http://schemas.openxmlformats.org/drawingml/2006/picture">
                 <pic:pic xmlns:pic="http://schemas.openxmlformats.org/drawingml/2006/picture">
                   <pic:nvPicPr>
-                    <pic:cNvPr id="26" name="sse_log_8.png"/>
+                    <pic:cNvPr id="28" name="sse_log_00001.png"/>
                     <pic:cNvPicPr/>
                   </pic:nvPicPr>
                   <pic:blipFill>
-                    <a:blip r:embed="rId5" cstate="print">
+                    <a:blip r:embed="rId17" cstate="print">
                       <a:extLst>
                         <a:ext uri="{28A0092B-C50C-407E-A947-70E740481C1C}">
                           <a14:useLocalDpi xmlns:a14="http://schemas.microsoft.com/office/drawing/2010/main" val="0"/>
@@ -22965,6 +23010,78 @@
       </w:r>
       <w:r>
         <w:rPr>
+          <w:rFonts w:eastAsiaTheme="minorEastAsia"/>
+          <w:b/>
+          <w:noProof/>
+        </w:rPr>
+        <w:drawing>
+          <wp:anchor distT="0" distB="0" distL="114300" distR="114300" simplePos="0" relativeHeight="251676160" behindDoc="0" locked="0" layoutInCell="1" allowOverlap="1" wp14:anchorId="7BAE14C3" wp14:editId="46FFE992">
+            <wp:simplePos x="0" y="0"/>
+            <wp:positionH relativeFrom="margin">
+              <wp:posOffset>-175895</wp:posOffset>
+            </wp:positionH>
+            <wp:positionV relativeFrom="margin">
+              <wp:posOffset>464437</wp:posOffset>
+            </wp:positionV>
+            <wp:extent cx="3048000" cy="2286000"/>
+            <wp:effectExtent l="177800" t="177800" r="381000" b="381000"/>
+            <wp:wrapSquare wrapText="bothSides"/>
+            <wp:docPr id="26" name="Picture 26"/>
+            <wp:cNvGraphicFramePr>
+              <a:graphicFrameLocks xmlns:a="http://schemas.openxmlformats.org/drawingml/2006/main" noChangeAspect="1"/>
+            </wp:cNvGraphicFramePr>
+            <a:graphic xmlns:a="http://schemas.openxmlformats.org/drawingml/2006/main">
+              <a:graphicData uri="http://schemas.openxmlformats.org/drawingml/2006/picture">
+                <pic:pic xmlns:pic="http://schemas.openxmlformats.org/drawingml/2006/picture">
+                  <pic:nvPicPr>
+                    <pic:cNvPr id="26" name="sse_log_8.png"/>
+                    <pic:cNvPicPr/>
+                  </pic:nvPicPr>
+                  <pic:blipFill>
+                    <a:blip r:embed="rId6" cstate="print">
+                      <a:extLst>
+                        <a:ext uri="{28A0092B-C50C-407E-A947-70E740481C1C}">
+                          <a14:useLocalDpi xmlns:a14="http://schemas.microsoft.com/office/drawing/2010/main" val="0"/>
+                        </a:ext>
+                      </a:extLst>
+                    </a:blip>
+                    <a:stretch>
+                      <a:fillRect/>
+                    </a:stretch>
+                  </pic:blipFill>
+                  <pic:spPr>
+                    <a:xfrm>
+                      <a:off x="0" y="0"/>
+                      <a:ext cx="3048000" cy="2286000"/>
+                    </a:xfrm>
+                    <a:prstGeom prst="rect">
+                      <a:avLst/>
+                    </a:prstGeom>
+                    <a:ln>
+                      <a:noFill/>
+                    </a:ln>
+                    <a:effectLst>
+                      <a:outerShdw blurRad="292100" dist="139700" dir="2700000" algn="tl" rotWithShape="0">
+                        <a:srgbClr val="333333">
+                          <a:alpha val="65000"/>
+                        </a:srgbClr>
+                      </a:outerShdw>
+                    </a:effectLst>
+                  </pic:spPr>
+                </pic:pic>
+              </a:graphicData>
+            </a:graphic>
+            <wp14:sizeRelH relativeFrom="margin">
+              <wp14:pctWidth>0</wp14:pctWidth>
+            </wp14:sizeRelH>
+            <wp14:sizeRelV relativeFrom="margin">
+              <wp14:pctHeight>0</wp14:pctHeight>
+            </wp14:sizeRelV>
+          </wp:anchor>
+        </w:drawing>
+      </w:r>
+      <w:r>
+        <w:rPr>
           <w:noProof/>
         </w:rPr>
         <w:drawing>
@@ -22991,7 +23108,7 @@
                     <pic:cNvPicPr/>
                   </pic:nvPicPr>
                   <pic:blipFill>
-                    <a:blip r:embed="rId17" cstate="print">
+                    <a:blip r:embed="rId18" cstate="print">
                       <a:extLst>
                         <a:ext uri="{28A0092B-C50C-407E-A947-70E740481C1C}">
                           <a14:useLocalDpi xmlns:a14="http://schemas.microsoft.com/office/drawing/2010/main" val="0"/>
@@ -23038,7 +23155,21 @@
         <w:rPr>
           <w:rFonts w:eastAsiaTheme="minorEastAsia"/>
         </w:rPr>
-        <w:t xml:space="preserve"> SSE After Each Pass For Increasing Step Size</w:t>
+        <w:t xml:space="preserve"> SSE After Each Pass </w:t>
+      </w:r>
+      <w:proofErr w:type="gramStart"/>
+      <w:r>
+        <w:rPr>
+          <w:rFonts w:eastAsiaTheme="minorEastAsia"/>
+        </w:rPr>
+        <w:t>For</w:t>
+      </w:r>
+      <w:proofErr w:type="gramEnd"/>
+      <w:r>
+        <w:rPr>
+          <w:rFonts w:eastAsiaTheme="minorEastAsia"/>
+        </w:rPr>
+        <w:t xml:space="preserve"> Increasing Step Size</w:t>
       </w:r>
       <w:r>
         <w:rPr>
@@ -23084,6 +23215,9 @@
       <w:r>
         <w:t>da = .00001 for the best logistic regression model.</w:t>
       </w:r>
+      <w:r>
+        <w:t xml:space="preserve"> I chose this because it had lower SSE error than with .001 and it had a slightly better average loss.</w:t>
+      </w:r>
     </w:p>
     <w:p>
       <w:pPr>
@@ -23162,10 +23296,7 @@
       </w:r>
     </w:p>
     <w:p/>
-    <w:p>
-      <w:bookmarkStart w:id="0" w:name="_GoBack"/>
-      <w:bookmarkEnd w:id="0"/>
-    </w:p>
+    <w:p/>
     <w:sectPr>
       <w:pgSz w:w="12240" w:h="15840"/>
       <w:pgMar w:top="1440" w:right="1440" w:bottom="1440" w:left="1440" w:header="720" w:footer="720" w:gutter="0"/>
@@ -23578,6 +23709,7 @@
   <w:style w:type="character" w:default="1" w:styleId="DefaultParagraphFont">
     <w:name w:val="Default Paragraph Font"/>
     <w:uiPriority w:val="1"/>
+    <w:semiHidden/>
     <w:unhideWhenUsed/>
   </w:style>
   <w:style w:type="table" w:default="1" w:styleId="TableNormal">

</xml_diff>